<commit_message>
Respuesta de Examen hecha
</commit_message>
<xml_diff>
--- a/examen-trim-uno.docx
+++ b/examen-trim-uno.docx
@@ -2958,6 +2958,81 @@
       </w:pPr>
       <w:r>
         <w:rPr>
+          <w:lang w:bidi="en-US"/>
+        </w:rPr>
+        <w:drawing>
+          <wp:anchor distT="0" distB="0" distL="114300" distR="114300" simplePos="0" relativeHeight="251658240" behindDoc="0" locked="0" layoutInCell="1" allowOverlap="1" wp14:anchorId="1469D3BE" wp14:editId="0BDDE873">
+            <wp:simplePos x="0" y="0"/>
+            <wp:positionH relativeFrom="column">
+              <wp:posOffset>3479</wp:posOffset>
+            </wp:positionH>
+            <wp:positionV relativeFrom="paragraph">
+              <wp:posOffset>-276</wp:posOffset>
+            </wp:positionV>
+            <wp:extent cx="6120130" cy="3234055"/>
+            <wp:effectExtent l="0" t="0" r="0" b="4445"/>
+            <wp:wrapThrough wrapText="bothSides">
+              <wp:wrapPolygon edited="0">
+                <wp:start x="0" y="0"/>
+                <wp:lineTo x="0" y="21502"/>
+                <wp:lineTo x="21515" y="21502"/>
+                <wp:lineTo x="21515" y="0"/>
+                <wp:lineTo x="0" y="0"/>
+              </wp:wrapPolygon>
+            </wp:wrapThrough>
+            <wp:docPr id="1" name="Imagen 1"/>
+            <wp:cNvGraphicFramePr>
+              <a:graphicFrameLocks xmlns:a="http://schemas.openxmlformats.org/drawingml/2006/main" noChangeAspect="1"/>
+            </wp:cNvGraphicFramePr>
+            <a:graphic xmlns:a="http://schemas.openxmlformats.org/drawingml/2006/main">
+              <a:graphicData uri="http://schemas.openxmlformats.org/drawingml/2006/picture">
+                <pic:pic xmlns:pic="http://schemas.openxmlformats.org/drawingml/2006/picture">
+                  <pic:nvPicPr>
+                    <pic:cNvPr id="1" name=""/>
+                    <pic:cNvPicPr/>
+                  </pic:nvPicPr>
+                  <pic:blipFill>
+                    <a:blip r:embed="rId8" cstate="print">
+                      <a:extLst>
+                        <a:ext uri="{28A0092B-C50C-407E-A947-70E740481C1C}">
+                          <a14:useLocalDpi xmlns:a14="http://schemas.microsoft.com/office/drawing/2010/main" val="0"/>
+                        </a:ext>
+                      </a:extLst>
+                    </a:blip>
+                    <a:stretch>
+                      <a:fillRect/>
+                    </a:stretch>
+                  </pic:blipFill>
+                  <pic:spPr>
+                    <a:xfrm>
+                      <a:off x="0" y="0"/>
+                      <a:ext cx="6120130" cy="3234055"/>
+                    </a:xfrm>
+                    <a:prstGeom prst="rect">
+                      <a:avLst/>
+                    </a:prstGeom>
+                  </pic:spPr>
+                </pic:pic>
+              </a:graphicData>
+            </a:graphic>
+            <wp14:sizeRelH relativeFrom="page">
+              <wp14:pctWidth>0</wp14:pctWidth>
+            </wp14:sizeRelH>
+            <wp14:sizeRelV relativeFrom="page">
+              <wp14:pctHeight>0</wp14:pctHeight>
+            </wp14:sizeRelV>
+          </wp:anchor>
+        </w:drawing>
+      </w:r>
+    </w:p>
+    <w:p>
+      <w:pPr>
+        <w:rPr>
+          <w:lang w:bidi="en-US"/>
+        </w:rPr>
+      </w:pPr>
+      <w:r>
+        <w:rPr>
           <w:highlight w:val="yellow"/>
           <w:lang w:bidi="en-US"/>
         </w:rPr>
@@ -2989,6 +3064,74 @@
           <w:lang w:bidi="en-US"/>
         </w:rPr>
       </w:pPr>
+      <w:r>
+        <w:rPr>
+          <w:lang w:bidi="en-US"/>
+        </w:rPr>
+        <w:drawing>
+          <wp:anchor distT="0" distB="0" distL="114300" distR="114300" simplePos="0" relativeHeight="251659264" behindDoc="0" locked="0" layoutInCell="1" allowOverlap="1" wp14:anchorId="5F7FAE5D" wp14:editId="2F34AFDA">
+            <wp:simplePos x="0" y="0"/>
+            <wp:positionH relativeFrom="column">
+              <wp:posOffset>3479</wp:posOffset>
+            </wp:positionH>
+            <wp:positionV relativeFrom="paragraph">
+              <wp:posOffset>3810</wp:posOffset>
+            </wp:positionV>
+            <wp:extent cx="6120130" cy="1018540"/>
+            <wp:effectExtent l="0" t="0" r="0" b="0"/>
+            <wp:wrapThrough wrapText="bothSides">
+              <wp:wrapPolygon edited="0">
+                <wp:start x="0" y="0"/>
+                <wp:lineTo x="0" y="21007"/>
+                <wp:lineTo x="21515" y="21007"/>
+                <wp:lineTo x="21515" y="0"/>
+                <wp:lineTo x="0" y="0"/>
+              </wp:wrapPolygon>
+            </wp:wrapThrough>
+            <wp:docPr id="2" name="Imagen 2"/>
+            <wp:cNvGraphicFramePr>
+              <a:graphicFrameLocks xmlns:a="http://schemas.openxmlformats.org/drawingml/2006/main" noChangeAspect="1"/>
+            </wp:cNvGraphicFramePr>
+            <a:graphic xmlns:a="http://schemas.openxmlformats.org/drawingml/2006/main">
+              <a:graphicData uri="http://schemas.openxmlformats.org/drawingml/2006/picture">
+                <pic:pic xmlns:pic="http://schemas.openxmlformats.org/drawingml/2006/picture">
+                  <pic:nvPicPr>
+                    <pic:cNvPr id="1" name=""/>
+                    <pic:cNvPicPr/>
+                  </pic:nvPicPr>
+                  <pic:blipFill>
+                    <a:blip r:embed="rId9" cstate="print">
+                      <a:extLst>
+                        <a:ext uri="{28A0092B-C50C-407E-A947-70E740481C1C}">
+                          <a14:useLocalDpi xmlns:a14="http://schemas.microsoft.com/office/drawing/2010/main" val="0"/>
+                        </a:ext>
+                      </a:extLst>
+                    </a:blip>
+                    <a:stretch>
+                      <a:fillRect/>
+                    </a:stretch>
+                  </pic:blipFill>
+                  <pic:spPr>
+                    <a:xfrm>
+                      <a:off x="0" y="0"/>
+                      <a:ext cx="6120130" cy="1018540"/>
+                    </a:xfrm>
+                    <a:prstGeom prst="rect">
+                      <a:avLst/>
+                    </a:prstGeom>
+                  </pic:spPr>
+                </pic:pic>
+              </a:graphicData>
+            </a:graphic>
+            <wp14:sizeRelH relativeFrom="page">
+              <wp14:pctWidth>0</wp14:pctWidth>
+            </wp14:sizeRelH>
+            <wp14:sizeRelV relativeFrom="page">
+              <wp14:pctHeight>0</wp14:pctHeight>
+            </wp14:sizeRelV>
+          </wp:anchor>
+        </w:drawing>
+      </w:r>
     </w:p>
     <w:p>
       <w:pPr>
@@ -3001,6 +3144,7 @@
           <w:highlight w:val="yellow"/>
           <w:lang w:bidi="en-US"/>
         </w:rPr>
+        <w:lastRenderedPageBreak/>
         <w:t xml:space="preserve">Ejercicio 8: </w:t>
       </w:r>
       <w:r>
@@ -3276,13 +3420,6 @@
     </w:p>
     <w:p>
       <w:pPr>
-        <w:rPr>
-          <w:rFonts w:ascii="Consolas" w:hAnsi="Consolas"/>
-        </w:rPr>
-      </w:pPr>
-    </w:p>
-    <w:p>
-      <w:pPr>
         <w:pStyle w:val="Prrafodelista"/>
         <w:numPr>
           <w:ilvl w:val="0"/>
@@ -3427,6 +3564,7 @@
     </w:p>
     <w:p>
       <w:r>
+        <w:lastRenderedPageBreak/>
         <w:t>Dentro del cuerpo se debe programar</w:t>
       </w:r>
       <w:r>
@@ -3622,7 +3760,6 @@
           <w:rFonts w:ascii="Consolas" w:hAnsi="Consolas"/>
           <w:shd w:val="clear" w:color="auto" w:fill="D3E3FD"/>
         </w:rPr>
-        <w:lastRenderedPageBreak/>
         <w:t>Ingreso realizado. Nuevo saldo: 600€</w:t>
       </w:r>
     </w:p>
@@ -4153,7 +4290,6 @@
         <w:rPr>
           <w:lang w:bidi="en-US"/>
         </w:rPr>
-        <w:lastRenderedPageBreak/>
         <w:t xml:space="preserve">Si al invocar el método </w:t>
       </w:r>
       <w:proofErr w:type="spellStart"/>
@@ -4191,6 +4327,74 @@
           <w:lang w:bidi="en-US"/>
         </w:rPr>
       </w:pPr>
+      <w:r>
+        <w:rPr>
+          <w:lang w:bidi="en-US"/>
+        </w:rPr>
+        <w:drawing>
+          <wp:anchor distT="0" distB="0" distL="114300" distR="114300" simplePos="0" relativeHeight="251660288" behindDoc="0" locked="0" layoutInCell="1" allowOverlap="1" wp14:anchorId="5B9EE6E1" wp14:editId="7291F92A">
+            <wp:simplePos x="0" y="0"/>
+            <wp:positionH relativeFrom="margin">
+              <wp:align>right</wp:align>
+            </wp:positionH>
+            <wp:positionV relativeFrom="paragraph">
+              <wp:posOffset>375863</wp:posOffset>
+            </wp:positionV>
+            <wp:extent cx="6120130" cy="3077845"/>
+            <wp:effectExtent l="0" t="0" r="0" b="8255"/>
+            <wp:wrapThrough wrapText="bothSides">
+              <wp:wrapPolygon edited="0">
+                <wp:start x="0" y="0"/>
+                <wp:lineTo x="0" y="21524"/>
+                <wp:lineTo x="21515" y="21524"/>
+                <wp:lineTo x="21515" y="0"/>
+                <wp:lineTo x="0" y="0"/>
+              </wp:wrapPolygon>
+            </wp:wrapThrough>
+            <wp:docPr id="3" name="Imagen 3"/>
+            <wp:cNvGraphicFramePr>
+              <a:graphicFrameLocks xmlns:a="http://schemas.openxmlformats.org/drawingml/2006/main" noChangeAspect="1"/>
+            </wp:cNvGraphicFramePr>
+            <a:graphic xmlns:a="http://schemas.openxmlformats.org/drawingml/2006/main">
+              <a:graphicData uri="http://schemas.openxmlformats.org/drawingml/2006/picture">
+                <pic:pic xmlns:pic="http://schemas.openxmlformats.org/drawingml/2006/picture">
+                  <pic:nvPicPr>
+                    <pic:cNvPr id="1" name=""/>
+                    <pic:cNvPicPr/>
+                  </pic:nvPicPr>
+                  <pic:blipFill>
+                    <a:blip r:embed="rId10" cstate="print">
+                      <a:extLst>
+                        <a:ext uri="{28A0092B-C50C-407E-A947-70E740481C1C}">
+                          <a14:useLocalDpi xmlns:a14="http://schemas.microsoft.com/office/drawing/2010/main" val="0"/>
+                        </a:ext>
+                      </a:extLst>
+                    </a:blip>
+                    <a:stretch>
+                      <a:fillRect/>
+                    </a:stretch>
+                  </pic:blipFill>
+                  <pic:spPr>
+                    <a:xfrm>
+                      <a:off x="0" y="0"/>
+                      <a:ext cx="6120130" cy="3077845"/>
+                    </a:xfrm>
+                    <a:prstGeom prst="rect">
+                      <a:avLst/>
+                    </a:prstGeom>
+                  </pic:spPr>
+                </pic:pic>
+              </a:graphicData>
+            </a:graphic>
+            <wp14:sizeRelH relativeFrom="page">
+              <wp14:pctWidth>0</wp14:pctWidth>
+            </wp14:sizeRelH>
+            <wp14:sizeRelV relativeFrom="page">
+              <wp14:pctHeight>0</wp14:pctHeight>
+            </wp14:sizeRelV>
+          </wp:anchor>
+        </w:drawing>
+      </w:r>
       <w:r>
         <w:rPr>
           <w:highlight w:val="yellow"/>
@@ -4248,10 +4452,10 @@
     <w:p/>
     <w:p/>
     <w:sectPr>
-      <w:headerReference w:type="default" r:id="rId8"/>
-      <w:footerReference w:type="default" r:id="rId9"/>
-      <w:headerReference w:type="first" r:id="rId10"/>
-      <w:footerReference w:type="first" r:id="rId11"/>
+      <w:headerReference w:type="default" r:id="rId11"/>
+      <w:footerReference w:type="default" r:id="rId12"/>
+      <w:headerReference w:type="first" r:id="rId13"/>
+      <w:footerReference w:type="first" r:id="rId14"/>
       <w:pgSz w:w="11906" w:h="16838"/>
       <w:pgMar w:top="1418" w:right="1134" w:bottom="1418" w:left="1134" w:header="709" w:footer="709" w:gutter="0"/>
       <w:cols w:space="720"/>
@@ -5143,7 +5347,7 @@
         <v:path o:extrusionok="f" gradientshapeok="t" o:connecttype="rect"/>
         <o:lock v:ext="edit" aspectratio="t"/>
       </v:shapetype>
-      <v:shape id="_x0000_i1040" type="#_x0000_t75" style="width:11pt;height:11pt" o:bullet="t">
+      <v:shape id="_x0000_i1050" type="#_x0000_t75" style="width:10.9pt;height:10.9pt" o:bullet="t">
         <v:imagedata r:id="rId1" o:title="msoB547"/>
       </v:shape>
     </w:pict>

</xml_diff>